<commit_message>
The origin file of scenario was updated.
</commit_message>
<xml_diff>
--- a/doc/conceptualization/scenario/project/Сценарий работы с ПС.docx
+++ b/doc/conceptualization/scenario/project/Сценарий работы с ПС.docx
@@ -45,10 +45,9 @@
     <w:p>
       <w:r>
         <w:tab/>
-        <w:t xml:space="preserve">Данный документ описывает </w:t>
-      </w:r>
-    </w:p>
-    <w:p/>
+        <w:t>Данный сценарий использования позволяет пользователю получить модель срединной поверхности для загруженной модели объекта и увидеть полученный результат, и экспортировать его. Пользователь так же может настроить точность построения срединной поверхности и изменить настройки программы по умолчанию.</w:t>
+      </w:r>
+    </w:p>
     <w:p>
       <w:pPr>
         <w:pStyle w:val="2"/>
@@ -122,7 +121,12 @@
         </w:numPr>
       </w:pPr>
       <w:r>
-        <w:t>Основной сценарий работы</w:t>
+        <w:t xml:space="preserve">Основной </w:t>
+      </w:r>
+      <w:bookmarkStart w:id="0" w:name="_GoBack"/>
+      <w:bookmarkEnd w:id="0"/>
+      <w:r>
+        <w:t>сценарий работы</w:t>
       </w:r>
     </w:p>
     <w:p>
@@ -136,9 +140,6 @@
       <w:r>
         <w:t xml:space="preserve"> Запуск ПС</w:t>
       </w:r>
-      <w:r>
-        <w:t>.</w:t>
-      </w:r>
     </w:p>
     <w:p>
       <w:pPr>
@@ -172,9 +173,6 @@
       <w:r>
         <w:t xml:space="preserve"> модели</w:t>
       </w:r>
-      <w:r>
-        <w:t>.</w:t>
-      </w:r>
     </w:p>
     <w:p>
       <w:pPr>
@@ -206,19 +204,16 @@
         </w:numPr>
       </w:pPr>
       <w:r>
-        <w:t xml:space="preserve"> Создание срединной поверхности модели</w:t>
-      </w:r>
-      <w:r>
-        <w:t>.</w:t>
-      </w:r>
-    </w:p>
-    <w:p>
-      <w:pPr>
-        <w:pStyle w:val="a3"/>
-        <w:ind w:left="1416"/>
-      </w:pPr>
-      <w:r>
-        <w:t xml:space="preserve">Пользователь запускает процесс создания срединной поверхности соответствующей кнопкой в главном окне ПС, и дожидается окончания процесса. </w:t>
+        <w:t xml:space="preserve"> Проверка точности построения</w:t>
+      </w:r>
+    </w:p>
+    <w:p>
+      <w:pPr>
+        <w:pStyle w:val="a3"/>
+        <w:ind w:left="1418" w:hanging="2"/>
+      </w:pPr>
+      <w:r>
+        <w:t>Пользователь проверяет текущую точность построения на панели настроек, изменяет её в случае необходимости.</w:t>
       </w:r>
     </w:p>
     <w:p>
@@ -230,6 +225,54 @@
         </w:numPr>
       </w:pPr>
       <w:r>
+        <w:t xml:space="preserve"> Создание срединной поверхности модели</w:t>
+      </w:r>
+    </w:p>
+    <w:p>
+      <w:pPr>
+        <w:pStyle w:val="a3"/>
+        <w:ind w:left="1416"/>
+      </w:pPr>
+      <w:r>
+        <w:t>Пользователь</w:t>
+      </w:r>
+      <w:r>
+        <w:t xml:space="preserve"> з</w:t>
+      </w:r>
+      <w:r>
+        <w:t xml:space="preserve">апускает процесс создания срединной поверхности соответствующей кнопкой в главном окне ПС, и дожидается окончания процесса. </w:t>
+      </w:r>
+    </w:p>
+    <w:p>
+      <w:pPr>
+        <w:pStyle w:val="a3"/>
+        <w:numPr>
+          <w:ilvl w:val="1"/>
+          <w:numId w:val="1"/>
+        </w:numPr>
+      </w:pPr>
+      <w:r>
+        <w:t xml:space="preserve"> Проверка результатов построения</w:t>
+      </w:r>
+    </w:p>
+    <w:p>
+      <w:pPr>
+        <w:pStyle w:val="a3"/>
+        <w:ind w:left="1416"/>
+      </w:pPr>
+      <w:r>
+        <w:t>Пользователь проверяет вид полученной модели срединной поверхности в главном окне ПС. В случае неудовлетворительного результата, возвращается к пункту 1.3 и повторяет процесс.</w:t>
+      </w:r>
+    </w:p>
+    <w:p>
+      <w:pPr>
+        <w:pStyle w:val="a3"/>
+        <w:numPr>
+          <w:ilvl w:val="1"/>
+          <w:numId w:val="1"/>
+        </w:numPr>
+      </w:pPr>
+      <w:r>
         <w:t xml:space="preserve"> </w:t>
       </w:r>
       <w:r>
@@ -237,9 +280,6 @@
       </w:r>
       <w:r>
         <w:t>созданной срединной поверхности</w:t>
-      </w:r>
-      <w:r>
-        <w:t>.</w:t>
       </w:r>
     </w:p>
     <w:p>
@@ -290,7 +330,50 @@
         <w:ind w:left="1416"/>
       </w:pPr>
       <w:r>
-        <w:t xml:space="preserve">Пользователь открывает дополнительное окно настроек ПС, используя соответствующую кнопку главного окна ПС, делает необходимые изменения и сохраняет их. </w:t>
+        <w:lastRenderedPageBreak/>
+        <w:t xml:space="preserve">В ходе работы по основному сценарию ПС имеет настройки по умолчанию, если ранее они не были изменены. </w:t>
+      </w:r>
+      <w:r>
+        <w:t>Выполня</w:t>
+      </w:r>
+      <w:r>
+        <w:t xml:space="preserve">я основной сценарий работы с ПС, </w:t>
+      </w:r>
+      <w:r>
+        <w:t>п</w:t>
+      </w:r>
+      <w:r>
+        <w:t xml:space="preserve">ользователь </w:t>
+      </w:r>
+      <w:r>
+        <w:t xml:space="preserve">может </w:t>
+      </w:r>
+      <w:r>
+        <w:t>откры</w:t>
+      </w:r>
+      <w:r>
+        <w:t>ть</w:t>
+      </w:r>
+      <w:r>
+        <w:t xml:space="preserve"> дополнительное окно настроек ПС, используя соответ</w:t>
+      </w:r>
+      <w:r>
+        <w:t>ствующую кнопку главного окна</w:t>
+      </w:r>
+      <w:r>
+        <w:t xml:space="preserve">, </w:t>
+      </w:r>
+      <w:r>
+        <w:t xml:space="preserve">и сделать необходимые изменения, а затем </w:t>
+      </w:r>
+      <w:r>
+        <w:t>сохран</w:t>
+      </w:r>
+      <w:r>
+        <w:t>ить</w:t>
+      </w:r>
+      <w:r>
+        <w:t xml:space="preserve"> их. </w:t>
       </w:r>
     </w:p>
     <w:p>
@@ -304,12 +387,22 @@
       <w:r>
         <w:t xml:space="preserve"> </w:t>
       </w:r>
-      <w:bookmarkStart w:id="0" w:name="_GoBack"/>
-      <w:bookmarkEnd w:id="0"/>
-    </w:p>
-    <w:p/>
-    <w:p/>
-    <w:p/>
+      <w:r>
+        <w:t>Проверка модели на этапе импорта</w:t>
+      </w:r>
+    </w:p>
+    <w:p>
+      <w:pPr>
+        <w:pStyle w:val="a3"/>
+        <w:ind w:left="1416"/>
+      </w:pPr>
+      <w:r>
+        <w:t xml:space="preserve">В ходе основного сценария, импортируемая модель проверяется, и в случае обнаружения </w:t>
+      </w:r>
+      <w:r>
+        <w:t>известных для ПС проблем, загрузка модели будет прервана, соответствующе сообщение с указанием причины будет выведено на экран.</w:t>
+      </w:r>
+    </w:p>
     <w:sectPr>
       <w:pgSz w:w="11906" w:h="16838"/>
       <w:pgMar w:top="1134" w:right="850" w:bottom="1134" w:left="1701" w:header="708" w:footer="708" w:gutter="0"/>
@@ -1063,11 +1156,11 @@
     <w:uiPriority w:val="9"/>
     <w:unhideWhenUsed/>
     <w:qFormat/>
-    <w:rsid w:val="00165EB0"/>
+    <w:rsid w:val="001F68ED"/>
     <w:pPr>
       <w:keepNext/>
       <w:keepLines/>
-      <w:spacing w:before="40" w:after="0"/>
+      <w:spacing w:before="40" w:after="0" w:line="360" w:lineRule="auto"/>
       <w:outlineLvl w:val="1"/>
     </w:pPr>
     <w:rPr>
@@ -1086,11 +1179,11 @@
     <w:uiPriority w:val="9"/>
     <w:unhideWhenUsed/>
     <w:qFormat/>
-    <w:rsid w:val="00883957"/>
+    <w:rsid w:val="001F68ED"/>
     <w:pPr>
       <w:keepNext/>
       <w:keepLines/>
-      <w:spacing w:before="40" w:after="0"/>
+      <w:spacing w:before="40" w:after="0" w:line="360" w:lineRule="auto"/>
       <w:outlineLvl w:val="2"/>
     </w:pPr>
     <w:rPr>
@@ -1144,7 +1237,7 @@
     <w:basedOn w:val="a0"/>
     <w:link w:val="2"/>
     <w:uiPriority w:val="9"/>
-    <w:rsid w:val="00165EB0"/>
+    <w:rsid w:val="001F68ED"/>
     <w:rPr>
       <w:rFonts w:ascii="Times New Roman" w:eastAsiaTheme="majorEastAsia" w:hAnsi="Times New Roman" w:cstheme="majorBidi"/>
       <w:b/>
@@ -1157,7 +1250,7 @@
     <w:basedOn w:val="a0"/>
     <w:link w:val="3"/>
     <w:uiPriority w:val="9"/>
-    <w:rsid w:val="00883957"/>
+    <w:rsid w:val="001F68ED"/>
     <w:rPr>
       <w:rFonts w:ascii="Times New Roman" w:eastAsiaTheme="majorEastAsia" w:hAnsi="Times New Roman" w:cstheme="majorBidi"/>
       <w:b/>

</xml_diff>